<commit_message>
Image and tables added to doc
</commit_message>
<xml_diff>
--- a/public/templates/IHNA Potrait.docx
+++ b/public/templates/IHNA Potrait.docx
@@ -4,162 +4,117 @@
   <w:body>
     <w:p>
       <w:pPr>
-        <w:pStyle w:val="Normal"/>
-        <w:rPr/>
+        <w:pStyle w:val="FrameContents"/>
+        <w:spacing w:lineRule="auto" w:line="240" w:before="0" w:after="0"/>
+        <w:rPr>
+          <w:rFonts w:cs="Calibri" w:cstheme="minorHAnsi"/>
+          <w:b/>
+          <w:bCs/>
+          <w:color w:val="009690"/>
+          <w:sz w:val="72"/>
+          <w:szCs w:val="72"/>
+        </w:rPr>
       </w:pPr>
       <w:r>
-        <w:rPr/>
-        <mc:AlternateContent>
-          <mc:Choice Requires="wps">
-            <w:drawing>
-              <wp:anchor behindDoc="0" distT="45720" distB="95885" distL="0" distR="114300" simplePos="0" locked="0" layoutInCell="0" allowOverlap="1" relativeHeight="8" wp14:anchorId="66325B98">
-                <wp:simplePos x="0" y="0"/>
-                <wp:positionH relativeFrom="margin">
-                  <wp:align>left</wp:align>
-                </wp:positionH>
-                <wp:positionV relativeFrom="paragraph">
-                  <wp:posOffset>1941195</wp:posOffset>
-                </wp:positionV>
-                <wp:extent cx="4327525" cy="939800"/>
-                <wp:effectExtent l="0" t="0" r="0" b="12700"/>
-                <wp:wrapSquare wrapText="bothSides"/>
-                <wp:docPr id="1" name="Text Box 2"/>
-                <a:graphic xmlns:a="http://schemas.openxmlformats.org/drawingml/2006/main">
-                  <a:graphicData uri="http://schemas.microsoft.com/office/word/2010/wordprocessingShape">
-                    <wps:wsp>
-                      <wps:cNvSpPr/>
-                      <wps:spPr>
-                        <a:xfrm>
-                          <a:off x="0" y="0"/>
-                          <a:ext cx="4327560" cy="939960"/>
-                        </a:xfrm>
-                        <a:prstGeom prst="rect">
-                          <a:avLst/>
-                        </a:prstGeom>
-                        <a:noFill/>
-                        <a:ln w="9525">
-                          <a:noFill/>
-                        </a:ln>
-                      </wps:spPr>
-                      <wps:style>
-                        <a:lnRef idx="0"/>
-                        <a:fillRef idx="0"/>
-                        <a:effectRef idx="0"/>
-                        <a:fontRef idx="minor"/>
-                      </wps:style>
-                      <wps:txbx>
-                        <w:txbxContent>
-                          <w:p>
-                            <w:pPr>
-                              <w:pStyle w:val="FrameContents"/>
-                              <w:spacing w:lineRule="auto" w:line="240" w:before="0" w:after="0"/>
-                              <w:rPr>
-                                <w:rFonts w:cs="Calibri" w:cstheme="minorHAnsi"/>
-                                <w:b/>
-                                <w:bCs/>
-                                <w:color w:val="009690"/>
-                                <w:sz w:val="72"/>
-                                <w:szCs w:val="72"/>
-                              </w:rPr>
-                            </w:pPr>
-                            <w:r>
-                              <w:rPr>
-                                <w:rFonts w:cs="Calibri" w:cstheme="minorHAnsi"/>
-                                <w:b/>
-                                <w:bCs/>
-                                <w:color w:val="009690"/>
-                                <w:sz w:val="72"/>
-                                <w:szCs w:val="72"/>
-                              </w:rPr>
-                              <w:t>{{title}}</w:t>
-                            </w:r>
-                          </w:p>
-                          <w:p>
-                            <w:pPr>
-                              <w:pStyle w:val="FrameContents"/>
-                              <w:spacing w:lineRule="auto" w:line="240" w:before="0" w:after="0"/>
-                              <w:rPr>
-                                <w:color w:val="009690"/>
-                              </w:rPr>
-                            </w:pPr>
-                            <w:r>
-                              <w:rPr>
-                                <w:rFonts w:cs="Calibri" w:cstheme="minorHAnsi"/>
-                                <w:color w:val="009690"/>
-                                <w:sz w:val="48"/>
-                                <w:szCs w:val="48"/>
-                              </w:rPr>
-                              <w:t>{{subtitle}}</w:t>
-                            </w:r>
-                          </w:p>
-                        </w:txbxContent>
-                      </wps:txbx>
-                      <wps:bodyPr lIns="0" rIns="0" tIns="0" bIns="0" anchor="ctr">
-                        <a:noAutofit/>
-                      </wps:bodyPr>
-                    </wps:wsp>
-                  </a:graphicData>
-                </a:graphic>
-              </wp:anchor>
-            </w:drawing>
-          </mc:Choice>
-          <mc:Fallback>
-            <w:pict>
-              <v:rect id="shape_0" ID="Text Box 2" path="m0,0l-2147483645,0l-2147483645,-2147483646l0,-2147483646xe" stroked="f" o:allowincell="f" style="position:absolute;margin-left:-0.05pt;margin-top:152.85pt;width:340.7pt;height:73.95pt;mso-wrap-style:square;v-text-anchor:middle;mso-position-horizontal:left;mso-position-horizontal-relative:margin" wp14:anchorId="66325B98">
-                <v:fill o:detectmouseclick="t" on="false"/>
-                <v:stroke color="#3465a4" weight="9360" joinstyle="round" endcap="flat"/>
-                <v:textbox>
-                  <w:txbxContent>
-                    <w:p>
-                      <w:pPr>
-                        <w:pStyle w:val="FrameContents"/>
-                        <w:spacing w:lineRule="auto" w:line="240" w:before="0" w:after="0"/>
-                        <w:rPr>
-                          <w:rFonts w:cs="Calibri" w:cstheme="minorHAnsi"/>
-                          <w:b/>
-                          <w:bCs/>
-                          <w:color w:val="009690"/>
-                          <w:sz w:val="72"/>
-                          <w:szCs w:val="72"/>
-                        </w:rPr>
-                      </w:pPr>
-                      <w:r>
-                        <w:rPr>
-                          <w:rFonts w:cs="Calibri" w:cstheme="minorHAnsi"/>
-                          <w:b/>
-                          <w:bCs/>
-                          <w:color w:val="009690"/>
-                          <w:sz w:val="72"/>
-                          <w:szCs w:val="72"/>
-                        </w:rPr>
-                        <w:t>{{title}}</w:t>
-                      </w:r>
-                    </w:p>
-                    <w:p>
-                      <w:pPr>
-                        <w:pStyle w:val="FrameContents"/>
-                        <w:spacing w:lineRule="auto" w:line="240" w:before="0" w:after="0"/>
-                        <w:rPr>
-                          <w:color w:val="009690"/>
-                        </w:rPr>
-                      </w:pPr>
-                      <w:r>
-                        <w:rPr>
-                          <w:rFonts w:cs="Calibri" w:cstheme="minorHAnsi"/>
-                          <w:color w:val="009690"/>
-                          <w:sz w:val="48"/>
-                          <w:szCs w:val="48"/>
-                        </w:rPr>
-                        <w:t>{{subtitle}}</w:t>
-                      </w:r>
-                    </w:p>
-                  </w:txbxContent>
-                </v:textbox>
-                <w10:wrap type="square"/>
-              </v:rect>
-            </w:pict>
-          </mc:Fallback>
-        </mc:AlternateContent>
+        <w:rPr>
+          <w:rFonts w:cs="Calibri" w:cstheme="minorHAnsi"/>
+          <w:b/>
+          <w:bCs/>
+          <w:color w:val="009690"/>
+          <w:sz w:val="72"/>
+          <w:szCs w:val="72"/>
+        </w:rPr>
+      </w:r>
+    </w:p>
+    <w:p>
+      <w:pPr>
+        <w:pStyle w:val="FrameContents"/>
+        <w:spacing w:lineRule="auto" w:line="240" w:before="0" w:after="0"/>
+        <w:rPr>
+          <w:rFonts w:cs="Calibri" w:cstheme="minorHAnsi"/>
+          <w:b/>
+          <w:bCs/>
+          <w:color w:val="009690"/>
+          <w:sz w:val="72"/>
+          <w:szCs w:val="72"/>
+        </w:rPr>
+      </w:pPr>
+      <w:r>
+        <w:rPr>
+          <w:rFonts w:cs="Calibri" w:cstheme="minorHAnsi"/>
+          <w:b/>
+          <w:bCs/>
+          <w:color w:val="009690"/>
+          <w:sz w:val="72"/>
+          <w:szCs w:val="72"/>
+        </w:rPr>
+      </w:r>
+    </w:p>
+    <w:p>
+      <w:pPr>
+        <w:pStyle w:val="FrameContents"/>
+        <w:spacing w:lineRule="auto" w:line="240" w:before="0" w:after="0"/>
+        <w:rPr>
+          <w:rFonts w:cs="Calibri" w:cstheme="minorHAnsi"/>
+          <w:b/>
+          <w:bCs/>
+          <w:color w:val="009690"/>
+          <w:sz w:val="72"/>
+          <w:szCs w:val="72"/>
+        </w:rPr>
+      </w:pPr>
+      <w:r>
+        <w:rPr>
+          <w:rFonts w:cs="Calibri" w:cstheme="minorHAnsi"/>
+          <w:b/>
+          <w:bCs/>
+          <w:color w:val="009690"/>
+          <w:sz w:val="72"/>
+          <w:szCs w:val="72"/>
+        </w:rPr>
+      </w:r>
+    </w:p>
+    <w:p>
+      <w:pPr>
+        <w:pStyle w:val="FrameContents"/>
+        <w:spacing w:lineRule="auto" w:line="240" w:before="0" w:after="0"/>
+        <w:rPr>
+          <w:rFonts w:cs="Calibri" w:cstheme="minorHAnsi"/>
+          <w:b/>
+          <w:bCs/>
+          <w:color w:val="009690"/>
+          <w:sz w:val="72"/>
+          <w:szCs w:val="72"/>
+        </w:rPr>
+      </w:pPr>
+      <w:r>
+        <w:rPr>
+          <w:rFonts w:cs="Calibri" w:cstheme="minorHAnsi"/>
+          <w:b/>
+          <w:bCs/>
+          <w:color w:val="009690"/>
+          <w:sz w:val="72"/>
+          <w:szCs w:val="72"/>
+        </w:rPr>
+        <w:t>{{title}}</w:t>
+      </w:r>
+    </w:p>
+    <w:p>
+      <w:pPr>
+        <w:pStyle w:val="FrameContents"/>
+        <w:spacing w:lineRule="auto" w:line="240" w:before="0" w:after="0"/>
+        <w:rPr>
+          <w:color w:val="009690"/>
+        </w:rPr>
+      </w:pPr>
+      <w:r>
+        <w:rPr>
+          <w:rFonts w:cs="Calibri" w:cstheme="minorHAnsi"/>
+          <w:color w:val="009690"/>
+          <w:sz w:val="48"/>
+          <w:szCs w:val="48"/>
+        </w:rPr>
+        <w:t>{{subtitle}}</w:t>
       </w:r>
       <w:r>
         <w:br w:type="page"/>
@@ -261,7 +216,7 @@
               <wp:extent cx="7589520" cy="548640"/>
               <wp:effectExtent l="0" t="0" r="0" b="3810"/>
               <wp:wrapNone/>
-              <wp:docPr id="4" name="Rectangle 5"/>
+              <wp:docPr id="3" name="Rectangle 5"/>
               <a:graphic xmlns:a="http://schemas.openxmlformats.org/drawingml/2006/main">
                 <a:graphicData uri="http://schemas.microsoft.com/office/word/2010/wordprocessingShape">
                   <wps:wsp>
@@ -324,7 +279,7 @@
           <wp:extent cx="5928360" cy="548640"/>
           <wp:effectExtent l="0" t="0" r="0" b="0"/>
           <wp:wrapNone/>
-          <wp:docPr id="5" name="Graphic 6" descr=""/>
+          <wp:docPr id="4" name="Graphic 6" descr=""/>
           <wp:cNvGraphicFramePr>
             <a:graphicFrameLocks xmlns:a="http://schemas.openxmlformats.org/drawingml/2006/main" noChangeAspect="1"/>
           </wp:cNvGraphicFramePr>
@@ -332,7 +287,7 @@
             <a:graphicData uri="http://schemas.openxmlformats.org/drawingml/2006/picture">
               <pic:pic xmlns:pic="http://schemas.openxmlformats.org/drawingml/2006/picture">
                 <pic:nvPicPr>
-                  <pic:cNvPr id="5" name="Graphic 6" descr=""/>
+                  <pic:cNvPr id="4" name="Graphic 6" descr=""/>
                   <pic:cNvPicPr>
                     <a:picLocks noChangeAspect="1" noChangeArrowheads="1"/>
                   </pic:cNvPicPr>
@@ -508,7 +463,7 @@
             <wp:extent cx="1338580" cy="410210"/>
             <wp:effectExtent l="0" t="0" r="0" b="0"/>
             <wp:wrapNone/>
-            <wp:docPr id="6" name="Graphic 4" descr=""/>
+            <wp:docPr id="5" name="Graphic 4" descr=""/>
             <wp:cNvGraphicFramePr>
               <a:graphicFrameLocks xmlns:a="http://schemas.openxmlformats.org/drawingml/2006/main" noChangeAspect="1"/>
             </wp:cNvGraphicFramePr>
@@ -516,7 +471,7 @@
               <a:graphicData uri="http://schemas.openxmlformats.org/drawingml/2006/picture">
                 <pic:pic xmlns:pic="http://schemas.openxmlformats.org/drawingml/2006/picture">
                   <pic:nvPicPr>
-                    <pic:cNvPr id="6" name="Graphic 4" descr=""/>
+                    <pic:cNvPr id="5" name="Graphic 4" descr=""/>
                     <pic:cNvPicPr>
                       <a:picLocks noChangeAspect="1" noChangeArrowheads="1"/>
                     </pic:cNvPicPr>
@@ -553,7 +508,7 @@
             <wp:extent cx="3413760" cy="5043805"/>
             <wp:effectExtent l="0" t="0" r="0" b="0"/>
             <wp:wrapSquare wrapText="bothSides"/>
-            <wp:docPr id="7" name="Graphic 3" descr=""/>
+            <wp:docPr id="6" name="Graphic 3" descr=""/>
             <wp:cNvGraphicFramePr>
               <a:graphicFrameLocks xmlns:a="http://schemas.openxmlformats.org/drawingml/2006/main" noChangeAspect="1"/>
             </wp:cNvGraphicFramePr>
@@ -561,7 +516,7 @@
               <a:graphicData uri="http://schemas.openxmlformats.org/drawingml/2006/picture">
                 <pic:pic xmlns:pic="http://schemas.openxmlformats.org/drawingml/2006/picture">
                   <pic:nvPicPr>
-                    <pic:cNvPr id="7" name="Graphic 3" descr=""/>
+                    <pic:cNvPr id="6" name="Graphic 3" descr=""/>
                     <pic:cNvPicPr>
                       <a:picLocks noChangeAspect="1" noChangeArrowheads="1"/>
                     </pic:cNvPicPr>
@@ -677,7 +632,7 @@
           <wp:extent cx="1280160" cy="622935"/>
           <wp:effectExtent l="0" t="0" r="0" b="0"/>
           <wp:wrapNone/>
-          <wp:docPr id="2" name="Graphic 277045848" descr=""/>
+          <wp:docPr id="1" name="Graphic 277045848" descr=""/>
           <wp:cNvGraphicFramePr>
             <a:graphicFrameLocks xmlns:a="http://schemas.openxmlformats.org/drawingml/2006/main" noChangeAspect="1"/>
           </wp:cNvGraphicFramePr>
@@ -685,7 +640,7 @@
             <a:graphicData uri="http://schemas.openxmlformats.org/drawingml/2006/picture">
               <pic:pic xmlns:pic="http://schemas.openxmlformats.org/drawingml/2006/picture">
                 <pic:nvPicPr>
-                  <pic:cNvPr id="2" name="Graphic 277045848" descr=""/>
+                  <pic:cNvPr id="1" name="Graphic 277045848" descr=""/>
                   <pic:cNvPicPr>
                     <a:picLocks noChangeAspect="1" noChangeArrowheads="1"/>
                   </pic:cNvPicPr>
@@ -776,7 +731,7 @@
           <wp:extent cx="1828800" cy="889000"/>
           <wp:effectExtent l="0" t="0" r="0" b="0"/>
           <wp:wrapSquare wrapText="bothSides"/>
-          <wp:docPr id="3" name="Graphic 1" descr=""/>
+          <wp:docPr id="2" name="Graphic 1" descr=""/>
           <wp:cNvGraphicFramePr>
             <a:graphicFrameLocks xmlns:a="http://schemas.openxmlformats.org/drawingml/2006/main" noChangeAspect="1"/>
           </wp:cNvGraphicFramePr>
@@ -784,7 +739,7 @@
             <a:graphicData uri="http://schemas.openxmlformats.org/drawingml/2006/picture">
               <pic:pic xmlns:pic="http://schemas.openxmlformats.org/drawingml/2006/picture">
                 <pic:nvPicPr>
-                  <pic:cNvPr id="3" name="Graphic 1" descr=""/>
+                  <pic:cNvPr id="2" name="Graphic 1" descr=""/>
                   <pic:cNvPicPr>
                     <a:picLocks noChangeAspect="1" noChangeArrowheads="1"/>
                   </pic:cNvPicPr>

</xml_diff>